<commit_message>
Layout Changes (BEFORE TABS!!!)
</commit_message>
<xml_diff>
--- a/Docs/nRASP512_directions.docx
+++ b/Docs/nRASP512_directions.docx
@@ -2172,7 +2172,30 @@
           <w:bCs/>
           <w:sz w:val="22"/>
         </w:rPr>
-        <w:t xml:space="preserve">Load Excel Pattern, pad width (px each side); </w:t>
+        <w:t xml:space="preserve">Load Excel Pattern, pad width (px each </w:t>
+      </w:r>
+    </w:p>
+    <w:p>
+      <w:pPr>
+        <w:pStyle w:val="ListParagraph"/>
+        <w:numPr>
+          <w:ilvl w:val="2"/>
+          <w:numId w:val="7"/>
+        </w:numPr>
+        <w:spacing w:after="160" w:line="259" w:lineRule="auto"/>
+        <w:rPr>
+          <w:rFonts w:ascii="Calibri" w:eastAsia="Calibri" w:hAnsi="Calibri" w:cs="Calibri"/>
+          <w:bCs/>
+          <w:sz w:val="22"/>
+        </w:rPr>
+      </w:pPr>
+      <w:r>
+        <w:rPr>
+          <w:rFonts w:ascii="Calibri" w:eastAsia="Calibri" w:hAnsi="Calibri" w:cs="Calibri"/>
+          <w:bCs/>
+          <w:sz w:val="22"/>
+        </w:rPr>
+        <w:t xml:space="preserve">side); </w:t>
       </w:r>
       <w:proofErr w:type="spellStart"/>
       <w:r>
@@ -3028,6 +3051,140 @@
           <w:sz w:val="22"/>
         </w:rPr>
         <w:t xml:space="preserve">ou might paint the ‘load’ button red, and the ‘reset’ button yellow. </w:t>
+      </w:r>
+    </w:p>
+    <w:p>
+      <w:pPr>
+        <w:pStyle w:val="ListParagraph"/>
+        <w:numPr>
+          <w:ilvl w:val="1"/>
+          <w:numId w:val="7"/>
+        </w:numPr>
+        <w:spacing w:after="160" w:line="259" w:lineRule="auto"/>
+        <w:rPr>
+          <w:rFonts w:ascii="Calibri" w:eastAsia="Calibri" w:hAnsi="Calibri" w:cs="Calibri"/>
+          <w:b/>
+          <w:sz w:val="22"/>
+        </w:rPr>
+      </w:pPr>
+      <w:r>
+        <w:rPr>
+          <w:rFonts w:ascii="Calibri" w:eastAsia="Calibri" w:hAnsi="Calibri" w:cs="Calibri"/>
+          <w:bCs/>
+          <w:sz w:val="22"/>
+        </w:rPr>
+        <w:t xml:space="preserve">Standard deviation calculation for </w:t>
+      </w:r>
+      <w:proofErr w:type="spellStart"/>
+      <w:r>
+        <w:rPr>
+          <w:rFonts w:ascii="Calibri" w:eastAsia="Calibri" w:hAnsi="Calibri" w:cs="Calibri"/>
+          <w:bCs/>
+          <w:sz w:val="22"/>
+        </w:rPr>
+        <w:t>ht_to_dig</w:t>
+      </w:r>
+      <w:proofErr w:type="spellEnd"/>
+      <w:r>
+        <w:rPr>
+          <w:rFonts w:ascii="Calibri" w:eastAsia="Calibri" w:hAnsi="Calibri" w:cs="Calibri"/>
+          <w:bCs/>
+          <w:sz w:val="22"/>
+        </w:rPr>
+        <w:t xml:space="preserve"> instead of mean (calculate variance of </w:t>
+      </w:r>
+      <w:proofErr w:type="spellStart"/>
+      <w:r>
+        <w:rPr>
+          <w:rFonts w:ascii="Calibri" w:eastAsia="Calibri" w:hAnsi="Calibri" w:cs="Calibri"/>
+          <w:bCs/>
+          <w:sz w:val="22"/>
+        </w:rPr>
+        <w:t>ht_true</w:t>
+      </w:r>
+      <w:proofErr w:type="spellEnd"/>
+      <w:r>
+        <w:rPr>
+          <w:rFonts w:ascii="Calibri" w:eastAsia="Calibri" w:hAnsi="Calibri" w:cs="Calibri"/>
+          <w:bCs/>
+          <w:sz w:val="22"/>
+        </w:rPr>
+        <w:t xml:space="preserve"> with respect to </w:t>
+      </w:r>
+      <w:proofErr w:type="spellStart"/>
+      <w:r>
+        <w:rPr>
+          <w:rFonts w:ascii="Calibri" w:eastAsia="Calibri" w:hAnsi="Calibri" w:cs="Calibri"/>
+          <w:bCs/>
+          <w:sz w:val="22"/>
+        </w:rPr>
+        <w:t>trgt</w:t>
+      </w:r>
+      <w:proofErr w:type="spellEnd"/>
+      <w:r>
+        <w:rPr>
+          <w:rFonts w:ascii="Calibri" w:eastAsia="Calibri" w:hAnsi="Calibri" w:cs="Calibri"/>
+          <w:bCs/>
+          <w:sz w:val="22"/>
+        </w:rPr>
+        <w:t>)</w:t>
+      </w:r>
+    </w:p>
+    <w:p>
+      <w:pPr>
+        <w:pStyle w:val="ListParagraph"/>
+        <w:numPr>
+          <w:ilvl w:val="2"/>
+          <w:numId w:val="7"/>
+        </w:numPr>
+        <w:spacing w:after="160" w:line="259" w:lineRule="auto"/>
+        <w:rPr>
+          <w:rFonts w:ascii="Calibri" w:eastAsia="Calibri" w:hAnsi="Calibri" w:cs="Calibri"/>
+          <w:b/>
+          <w:sz w:val="22"/>
+        </w:rPr>
+      </w:pPr>
+      <w:r>
+        <w:rPr>
+          <w:rFonts w:ascii="Calibri" w:eastAsia="Calibri" w:hAnsi="Calibri" w:cs="Calibri"/>
+          <w:bCs/>
+          <w:sz w:val="22"/>
+        </w:rPr>
+        <w:t>sqrt(sum(ht_to_dig^2)</w:t>
+      </w:r>
+      <w:proofErr w:type="gramStart"/>
+      <w:r>
+        <w:rPr>
+          <w:rFonts w:ascii="Calibri" w:eastAsia="Calibri" w:hAnsi="Calibri" w:cs="Calibri"/>
+          <w:bCs/>
+          <w:sz w:val="22"/>
+        </w:rPr>
+        <w:t>/(</w:t>
+      </w:r>
+      <w:proofErr w:type="gramEnd"/>
+      <w:r>
+        <w:rPr>
+          <w:rFonts w:ascii="Calibri" w:eastAsia="Calibri" w:hAnsi="Calibri" w:cs="Calibri"/>
+          <w:bCs/>
+          <w:sz w:val="22"/>
+        </w:rPr>
+        <w:t>25</w:t>
+      </w:r>
+      <w:r>
+        <w:rPr>
+          <w:rFonts w:ascii="Calibri" w:eastAsia="Calibri" w:hAnsi="Calibri" w:cs="Calibri"/>
+          <w:bCs/>
+          <w:sz w:val="22"/>
+        </w:rPr>
+        <w:t>6</w:t>
+      </w:r>
+      <w:r>
+        <w:rPr>
+          <w:rFonts w:ascii="Calibri" w:eastAsia="Calibri" w:hAnsi="Calibri" w:cs="Calibri"/>
+          <w:bCs/>
+          <w:sz w:val="22"/>
+        </w:rPr>
+        <w:t>*512-1))</w:t>
       </w:r>
     </w:p>
     <w:p>

</xml_diff>